<commit_message>
Corrected name of some tables, corrected dummy data, added queries
</commit_message>
<xml_diff>
--- a/Database final project.docx
+++ b/Database final project.docx
@@ -2463,23 +2463,56 @@
         <w:rPr>
           <w:b/>
           <w:bCs/>
+          <w:color w:val="000000"/>
+          <w:lang w:val="en-US"/>
+        </w:rPr>
+        <w:tab/>
+      </w:r>
+      <w:r>
+        <w:rPr>
+          <w:color w:val="000000"/>
+        </w:rPr>
+        <w:t>Users social interaction block</w:t>
+      </w:r>
+      <w:r>
+        <w:rPr>
+          <w:color w:val="000000"/>
+        </w:rPr>
+        <w:t xml:space="preserve"> tables are presented below</w:t>
+      </w:r>
+      <w:r>
+        <w:rPr>
+          <w:color w:val="000000"/>
+        </w:rPr>
+        <w:t>.</w:t>
+      </w:r>
+    </w:p>
+    <w:p>
+      <w:pPr>
+        <w:pStyle w:val="Standard"/>
+        <w:tabs>
+          <w:tab w:val="left" w:pos="288"/>
+        </w:tabs>
+        <w:jc w:val="center"/>
+        <w:rPr>
+          <w:b/>
+          <w:bCs/>
+          <w:color w:val="000000"/>
+        </w:rPr>
+      </w:pPr>
+      <w:r>
+        <w:rPr>
+          <w:b/>
+          <w:bCs/>
           <w:noProof/>
           <w:color w:val="000000"/>
           <w:lang w:val="ru-RU" w:eastAsia="ru-RU" w:bidi="ar-SA"/>
         </w:rPr>
         <w:drawing>
-          <wp:anchor distT="0" distB="0" distL="114300" distR="114300" simplePos="0" relativeHeight="251675648" behindDoc="0" locked="0" layoutInCell="1" allowOverlap="1" wp14:anchorId="6B39BA24" wp14:editId="20A6F183">
-            <wp:simplePos x="0" y="0"/>
-            <wp:positionH relativeFrom="margin">
-              <wp:align>center</wp:align>
-            </wp:positionH>
-            <wp:positionV relativeFrom="paragraph">
-              <wp:posOffset>213995</wp:posOffset>
-            </wp:positionV>
-            <wp:extent cx="5021580" cy="2413635"/>
-            <wp:effectExtent l="0" t="0" r="7620" b="5715"/>
-            <wp:wrapTopAndBottom/>
-            <wp:docPr id="14" name="Рисунок 4"/>
+          <wp:inline distT="0" distB="0" distL="0" distR="0" wp14:anchorId="0207D8EB">
+            <wp:extent cx="5321300" cy="2554926"/>
+            <wp:effectExtent l="0" t="0" r="0" b="0"/>
+            <wp:docPr id="17" name="Рисунок 17"/>
             <wp:cNvGraphicFramePr>
               <a:graphicFrameLocks xmlns:a="http://schemas.openxmlformats.org/drawingml/2006/main" noChangeAspect="1"/>
             </wp:cNvGraphicFramePr>
@@ -2487,102 +2520,40 @@
               <a:graphicData uri="http://schemas.openxmlformats.org/drawingml/2006/picture">
                 <pic:pic xmlns:pic="http://schemas.openxmlformats.org/drawingml/2006/picture">
                   <pic:nvPicPr>
-                    <pic:cNvPr id="5" name="Рисунок 4"/>
+                    <pic:cNvPr id="0" name="Picture 2"/>
                     <pic:cNvPicPr>
-                      <a:picLocks noChangeAspect="1"/>
+                      <a:picLocks noChangeAspect="1" noChangeArrowheads="1"/>
                     </pic:cNvPicPr>
                   </pic:nvPicPr>
-                  <pic:blipFill rotWithShape="1">
-                    <a:blip r:embed="rId20" cstate="print">
-                      <a:clrChange>
-                        <a:clrFrom>
-                          <a:srgbClr val="2F2F2F"/>
-                        </a:clrFrom>
-                        <a:clrTo>
-                          <a:srgbClr val="2F2F2F">
-                            <a:alpha val="0"/>
-                          </a:srgbClr>
-                        </a:clrTo>
-                      </a:clrChange>
+                  <pic:blipFill>
+                    <a:blip r:embed="rId20">
                       <a:extLst>
                         <a:ext uri="{28A0092B-C50C-407E-A947-70E740481C1C}">
                           <a14:useLocalDpi xmlns:a14="http://schemas.microsoft.com/office/drawing/2010/main" val="0"/>
                         </a:ext>
                       </a:extLst>
                     </a:blip>
-                    <a:srcRect b="648"/>
-                    <a:stretch/>
+                    <a:srcRect/>
+                    <a:stretch>
+                      <a:fillRect/>
+                    </a:stretch>
                   </pic:blipFill>
                   <pic:spPr bwMode="auto">
                     <a:xfrm>
                       <a:off x="0" y="0"/>
-                      <a:ext cx="5021580" cy="2413907"/>
+                      <a:ext cx="5321300" cy="2554926"/>
                     </a:xfrm>
                     <a:prstGeom prst="rect">
                       <a:avLst/>
                     </a:prstGeom>
-                    <a:ln>
-                      <a:noFill/>
-                    </a:ln>
-                    <a:extLst>
-                      <a:ext uri="{53640926-AAD7-44D8-BBD7-CCE9431645EC}">
-                        <a14:shadowObscured xmlns:a14="http://schemas.microsoft.com/office/drawing/2010/main"/>
-                      </a:ext>
-                    </a:extLst>
+                    <a:noFill/>
                   </pic:spPr>
                 </pic:pic>
               </a:graphicData>
             </a:graphic>
-            <wp14:sizeRelH relativeFrom="margin">
-              <wp14:pctWidth>0</wp14:pctWidth>
-            </wp14:sizeRelH>
-            <wp14:sizeRelV relativeFrom="margin">
-              <wp14:pctHeight>0</wp14:pctHeight>
-            </wp14:sizeRelV>
-          </wp:anchor>
+          </wp:inline>
         </w:drawing>
       </w:r>
-      <w:r>
-        <w:rPr>
-          <w:b/>
-          <w:bCs/>
-          <w:color w:val="000000"/>
-          <w:lang w:val="en-US"/>
-        </w:rPr>
-        <w:tab/>
-      </w:r>
-      <w:r>
-        <w:rPr>
-          <w:color w:val="000000"/>
-        </w:rPr>
-        <w:t>Users social interaction block</w:t>
-      </w:r>
-      <w:r>
-        <w:rPr>
-          <w:color w:val="000000"/>
-        </w:rPr>
-        <w:t xml:space="preserve"> tables are presented below</w:t>
-      </w:r>
-      <w:r>
-        <w:rPr>
-          <w:color w:val="000000"/>
-        </w:rPr>
-        <w:t>.</w:t>
-      </w:r>
-    </w:p>
-    <w:p>
-      <w:pPr>
-        <w:pStyle w:val="Standard"/>
-        <w:tabs>
-          <w:tab w:val="left" w:pos="288"/>
-        </w:tabs>
-        <w:jc w:val="both"/>
-        <w:rPr>
-          <w:b/>
-          <w:bCs/>
-          <w:color w:val="000000"/>
-        </w:rPr>
-      </w:pPr>
     </w:p>
     <w:p>
       <w:pPr>
@@ -3174,42 +3145,21 @@
       </w:pPr>
       <w:r>
         <w:rPr>
-          <w:color w:val="000000"/>
-          <w:lang w:val="en-US"/>
-        </w:rPr>
-        <w:t>Groups and companies block tables are presented below.</w:t>
-      </w:r>
-    </w:p>
-    <w:p>
-      <w:pPr>
-        <w:pStyle w:val="Standard"/>
-        <w:tabs>
-          <w:tab w:val="left" w:pos="288"/>
-        </w:tabs>
-        <w:spacing w:after="120"/>
-        <w:jc w:val="center"/>
-        <w:rPr>
-          <w:color w:val="000000"/>
-          <w:lang w:val="en-US"/>
-        </w:rPr>
-      </w:pPr>
-      <w:r>
-        <w:rPr>
           <w:noProof/>
           <w:color w:val="000000"/>
           <w:lang w:val="ru-RU" w:eastAsia="ru-RU" w:bidi="ar-SA"/>
         </w:rPr>
         <w:drawing>
-          <wp:anchor distT="0" distB="0" distL="114300" distR="114300" simplePos="0" relativeHeight="251676672" behindDoc="0" locked="0" layoutInCell="1" allowOverlap="1">
+          <wp:anchor distT="0" distB="0" distL="114300" distR="114300" simplePos="0" relativeHeight="251676672" behindDoc="0" locked="0" layoutInCell="1" allowOverlap="1" wp14:anchorId="17E3ABFA" wp14:editId="14495669">
             <wp:simplePos x="0" y="0"/>
             <wp:positionH relativeFrom="column">
-              <wp:posOffset>1066800</wp:posOffset>
+              <wp:posOffset>657860</wp:posOffset>
             </wp:positionH>
             <wp:positionV relativeFrom="paragraph">
-              <wp:posOffset>0</wp:posOffset>
+              <wp:posOffset>250825</wp:posOffset>
             </wp:positionV>
-            <wp:extent cx="3985895" cy="1870198"/>
-            <wp:effectExtent l="0" t="0" r="0" b="0"/>
+            <wp:extent cx="4411345" cy="2070100"/>
+            <wp:effectExtent l="0" t="0" r="8255" b="6350"/>
             <wp:wrapTopAndBottom/>
             <wp:docPr id="15" name="Рисунок 15"/>
             <wp:cNvGraphicFramePr>
@@ -3240,7 +3190,7 @@
                   <pic:spPr bwMode="auto">
                     <a:xfrm>
                       <a:off x="0" y="0"/>
-                      <a:ext cx="3985895" cy="1870198"/>
+                      <a:ext cx="4411345" cy="2070100"/>
                     </a:xfrm>
                     <a:prstGeom prst="rect">
                       <a:avLst/>
@@ -3250,9 +3200,38 @@
                 </pic:pic>
               </a:graphicData>
             </a:graphic>
+            <wp14:sizeRelH relativeFrom="margin">
+              <wp14:pctWidth>0</wp14:pctWidth>
+            </wp14:sizeRelH>
+            <wp14:sizeRelV relativeFrom="margin">
+              <wp14:pctHeight>0</wp14:pctHeight>
+            </wp14:sizeRelV>
           </wp:anchor>
         </w:drawing>
       </w:r>
+      <w:r>
+        <w:rPr>
+          <w:color w:val="000000"/>
+          <w:lang w:val="en-US"/>
+        </w:rPr>
+        <w:t>Groups and companies block tables are presented below.</w:t>
+      </w:r>
+      <w:bookmarkStart w:id="0" w:name="_GoBack"/>
+      <w:bookmarkEnd w:id="0"/>
+    </w:p>
+    <w:p>
+      <w:pPr>
+        <w:pStyle w:val="Standard"/>
+        <w:tabs>
+          <w:tab w:val="left" w:pos="288"/>
+        </w:tabs>
+        <w:spacing w:after="120"/>
+        <w:jc w:val="center"/>
+        <w:rPr>
+          <w:color w:val="000000"/>
+          <w:lang w:val="en-US"/>
+        </w:rPr>
+      </w:pPr>
     </w:p>
     <w:p>
       <w:pPr>
@@ -3292,7 +3271,6 @@
           <w:sz w:val="28"/>
           <w:szCs w:val="28"/>
         </w:rPr>
-        <w:lastRenderedPageBreak/>
         <w:t>Entity-Relationship Diagram</w:t>
       </w:r>
     </w:p>
@@ -3316,17 +3294,16 @@
         <w:rPr>
           <w:b/>
           <w:bCs/>
-          <w:noProof/>
           <w:color w:val="1C1F78"/>
           <w:sz w:val="28"/>
           <w:szCs w:val="28"/>
-          <w:lang w:val="ru-RU" w:eastAsia="ru-RU" w:bidi="ar-SA"/>
+          <w:lang w:val="ru-RU"/>
         </w:rPr>
         <w:drawing>
-          <wp:inline distT="0" distB="0" distL="0" distR="0" wp14:anchorId="54DE6A3F">
-            <wp:extent cx="6100401" cy="5566064"/>
+          <wp:inline distT="0" distB="0" distL="0" distR="0" wp14:anchorId="44AF3AED" wp14:editId="389E56E4">
+            <wp:extent cx="6120130" cy="5545455"/>
             <wp:effectExtent l="0" t="0" r="0" b="0"/>
-            <wp:docPr id="16" name="Рисунок 16"/>
+            <wp:docPr id="13" name="Рисунок 1"/>
             <wp:cNvGraphicFramePr>
               <a:graphicFrameLocks xmlns:a="http://schemas.openxmlformats.org/drawingml/2006/main" noChangeAspect="1"/>
             </wp:cNvGraphicFramePr>
@@ -3334,33 +3311,40 @@
               <a:graphicData uri="http://schemas.openxmlformats.org/drawingml/2006/picture">
                 <pic:pic xmlns:pic="http://schemas.openxmlformats.org/drawingml/2006/picture">
                   <pic:nvPicPr>
-                    <pic:cNvPr id="0" name="Picture 2"/>
+                    <pic:cNvPr id="2" name="Рисунок 1"/>
                     <pic:cNvPicPr>
-                      <a:picLocks noChangeAspect="1" noChangeArrowheads="1"/>
+                      <a:picLocks noChangeAspect="1"/>
                     </pic:cNvPicPr>
                   </pic:nvPicPr>
-                  <pic:blipFill>
-                    <a:blip r:embed="rId24">
+                  <pic:blipFill rotWithShape="1">
+                    <a:blip r:embed="rId24" cstate="print">
+                      <a:clrChange>
+                        <a:clrFrom>
+                          <a:srgbClr val="2F2F2F"/>
+                        </a:clrFrom>
+                        <a:clrTo>
+                          <a:srgbClr val="2F2F2F">
+                            <a:alpha val="0"/>
+                          </a:srgbClr>
+                        </a:clrTo>
+                      </a:clrChange>
                       <a:extLst>
                         <a:ext uri="{28A0092B-C50C-407E-A947-70E740481C1C}">
                           <a14:useLocalDpi xmlns:a14="http://schemas.microsoft.com/office/drawing/2010/main" val="0"/>
                         </a:ext>
                       </a:extLst>
                     </a:blip>
-                    <a:srcRect/>
-                    <a:stretch>
-                      <a:fillRect/>
-                    </a:stretch>
+                    <a:srcRect b="391"/>
+                    <a:stretch/>
                   </pic:blipFill>
-                  <pic:spPr bwMode="auto">
+                  <pic:spPr>
                     <a:xfrm>
                       <a:off x="0" y="0"/>
-                      <a:ext cx="6107937" cy="5572940"/>
+                      <a:ext cx="6120130" cy="5545455"/>
                     </a:xfrm>
                     <a:prstGeom prst="rect">
                       <a:avLst/>
                     </a:prstGeom>
-                    <a:noFill/>
                   </pic:spPr>
                 </pic:pic>
               </a:graphicData>
@@ -3425,8 +3409,6 @@
       <w:r>
         <w:t>1.1_linkedin_db-structure.sql</w:t>
       </w:r>
-      <w:bookmarkStart w:id="0" w:name="_GoBack"/>
-      <w:bookmarkEnd w:id="0"/>
     </w:p>
     <w:p>
       <w:pPr>
@@ -4049,7 +4031,6 @@
   <w:style w:type="character" w:default="1" w:styleId="a0">
     <w:name w:val="Default Paragraph Font"/>
     <w:uiPriority w:val="1"/>
-    <w:semiHidden/>
     <w:unhideWhenUsed/>
   </w:style>
   <w:style w:type="table" w:default="1" w:styleId="a1">

</xml_diff>